<commit_message>
Diagramme de classes à jour
</commit_message>
<xml_diff>
--- a/Doc/docx/Documentation.docx
+++ b/Doc/docx/Documentation.docx
@@ -128,11 +128,11 @@
         <w:t xml:space="preserve">Par </w:t>
       </w:r>
       <w:r>
-        <w:t>Loriane L’</w:t>
+        <w:t xml:space="preserve">Loriane </w:t>
       </w:r>
       <w:proofErr w:type="spellStart"/>
       <w:r>
-        <w:t>Hostis</w:t>
+        <w:t>L’Hostis</w:t>
       </w:r>
       <w:proofErr w:type="spellEnd"/>
       <w:r>
@@ -920,21 +920,7 @@
             <w:sz w:val="24"/>
             <w:szCs w:val="24"/>
           </w:rPr>
-          <w:t>Changem</w:t>
-        </w:r>
-        <w:r>
-          <w:rPr>
-            <w:sz w:val="24"/>
-            <w:szCs w:val="24"/>
-          </w:rPr>
-          <w:t>e</w:t>
-        </w:r>
-        <w:r>
-          <w:rPr>
-            <w:sz w:val="24"/>
-            <w:szCs w:val="24"/>
-          </w:rPr>
-          <w:t>nt de la difficulté</w:t>
+          <w:t>Changement de la difficulté</w:t>
         </w:r>
       </w:hyperlink>
     </w:p>
@@ -5256,6 +5242,7 @@
       </w:pPr>
       <w:r>
         <w:rPr>
+          <w:noProof/>
           <w:sz w:val="24"/>
           <w:szCs w:val="24"/>
         </w:rPr>
@@ -6886,77 +6873,60 @@
     </w:p>
     <w:p>
       <w:pPr>
-        <w:jc w:val="center"/>
-        <w:rPr>
-          <w:b/>
-          <w:sz w:val="28"/>
-          <w:szCs w:val="28"/>
-        </w:rPr>
-      </w:pPr>
-    </w:p>
-    <w:p>
-      <w:pPr>
-        <w:jc w:val="both"/>
-        <w:rPr>
-          <w:sz w:val="24"/>
-          <w:szCs w:val="24"/>
-        </w:rPr>
-      </w:pPr>
-    </w:p>
-    <w:p>
-      <w:pPr>
-        <w:jc w:val="both"/>
-        <w:rPr>
-          <w:sz w:val="24"/>
-          <w:szCs w:val="24"/>
-        </w:rPr>
-      </w:pPr>
-      <w:r>
-        <w:rPr>
-          <w:noProof/>
+        <w:jc w:val="both"/>
+        <w:rPr>
+          <w:sz w:val="24"/>
+          <w:szCs w:val="24"/>
+        </w:rPr>
+      </w:pPr>
+    </w:p>
+    <w:p>
+      <w:pPr>
+        <w:jc w:val="both"/>
+        <w:rPr>
+          <w:sz w:val="24"/>
+          <w:szCs w:val="24"/>
+        </w:rPr>
+      </w:pPr>
+      <w:r>
+        <w:rPr>
+          <w:sz w:val="24"/>
+          <w:szCs w:val="24"/>
         </w:rPr>
         <w:drawing>
-          <wp:anchor distT="0" distB="0" distL="114300" distR="114300" simplePos="0" relativeHeight="251672576" behindDoc="0" locked="0" layoutInCell="1" hidden="0" allowOverlap="1" wp14:anchorId="7CEE7E91" wp14:editId="647A8359">
-            <wp:simplePos x="0" y="0"/>
-            <wp:positionH relativeFrom="column">
-              <wp:posOffset>-914399</wp:posOffset>
-            </wp:positionH>
-            <wp:positionV relativeFrom="paragraph">
-              <wp:posOffset>201295</wp:posOffset>
-            </wp:positionV>
-            <wp:extent cx="7557135" cy="4344035"/>
-            <wp:effectExtent l="0" t="0" r="0" b="0"/>
-            <wp:wrapSquare wrapText="bothSides" distT="0" distB="0" distL="114300" distR="114300"/>
-            <wp:docPr id="27" name="image28.png"/>
-            <wp:cNvGraphicFramePr/>
+          <wp:inline distT="0" distB="0" distL="0" distR="0" wp14:anchorId="37534F4B" wp14:editId="530933DC">
+            <wp:extent cx="8382018" cy="4851361"/>
+            <wp:effectExtent l="0" t="6033" r="0" b="0"/>
+            <wp:docPr id="7" name="Image 7"/>
+            <wp:cNvGraphicFramePr>
+              <a:graphicFrameLocks xmlns:a="http://schemas.openxmlformats.org/drawingml/2006/main" noChangeAspect="1"/>
+            </wp:cNvGraphicFramePr>
             <a:graphic xmlns:a="http://schemas.openxmlformats.org/drawingml/2006/main">
               <a:graphicData uri="http://schemas.openxmlformats.org/drawingml/2006/picture">
                 <pic:pic xmlns:pic="http://schemas.openxmlformats.org/drawingml/2006/picture">
                   <pic:nvPicPr>
-                    <pic:cNvPr id="0" name="image28.png"/>
-                    <pic:cNvPicPr preferRelativeResize="0"/>
+                    <pic:cNvPr id="1" name=""/>
+                    <pic:cNvPicPr/>
                   </pic:nvPicPr>
                   <pic:blipFill>
                     <a:blip r:embed="rId23"/>
-                    <a:srcRect/>
                     <a:stretch>
                       <a:fillRect/>
                     </a:stretch>
                   </pic:blipFill>
                   <pic:spPr>
-                    <a:xfrm>
+                    <a:xfrm rot="5400000">
                       <a:off x="0" y="0"/>
-                      <a:ext cx="7557135" cy="4344035"/>
+                      <a:ext cx="8424599" cy="4876006"/>
                     </a:xfrm>
                     <a:prstGeom prst="rect">
                       <a:avLst/>
                     </a:prstGeom>
-                    <a:ln/>
                   </pic:spPr>
                 </pic:pic>
               </a:graphicData>
             </a:graphic>
-          </wp:anchor>
+          </wp:inline>
         </w:drawing>
       </w:r>
     </w:p>
@@ -6971,6 +6941,7 @@
     </w:p>
     <w:p>
       <w:pPr>
+        <w:ind w:firstLine="720"/>
         <w:jc w:val="both"/>
         <w:rPr>
           <w:sz w:val="24"/>

</xml_diff>

<commit_message>
Mise à jour de la documentation (docx)
</commit_message>
<xml_diff>
--- a/Doc/docx/Documentation.docx
+++ b/Doc/docx/Documentation.docx
@@ -128,11 +128,11 @@
         <w:t xml:space="preserve">Par </w:t>
       </w:r>
       <w:r>
-        <w:t xml:space="preserve">Loriane </w:t>
+        <w:t>Loriane L’</w:t>
       </w:r>
       <w:proofErr w:type="spellStart"/>
       <w:r>
-        <w:t>L’Hostis</w:t>
+        <w:t>Hostis</w:t>
       </w:r>
       <w:proofErr w:type="spellEnd"/>
       <w:r>
@@ -1778,32 +1778,26 @@
       </w:pPr>
       <w:r>
         <w:rPr>
-          <w:noProof/>
+          <w:sz w:val="24"/>
+          <w:szCs w:val="24"/>
         </w:rPr>
         <w:drawing>
-          <wp:anchor distT="114300" distB="114300" distL="114300" distR="114300" simplePos="0" relativeHeight="251662336" behindDoc="0" locked="0" layoutInCell="1" hidden="0" allowOverlap="1" wp14:anchorId="16CDF359" wp14:editId="75FD518E">
-            <wp:simplePos x="0" y="0"/>
-            <wp:positionH relativeFrom="column">
-              <wp:posOffset>-1424</wp:posOffset>
-            </wp:positionH>
-            <wp:positionV relativeFrom="paragraph">
-              <wp:posOffset>136354</wp:posOffset>
-            </wp:positionV>
-            <wp:extent cx="5731200" cy="3416300"/>
-            <wp:effectExtent l="0" t="0" r="0" b="0"/>
-            <wp:wrapSquare wrapText="bothSides" distT="114300" distB="114300" distL="114300" distR="114300"/>
-            <wp:docPr id="11" name="image16.png"/>
-            <wp:cNvGraphicFramePr/>
+          <wp:inline distT="0" distB="0" distL="0" distR="0" wp14:anchorId="554A502F" wp14:editId="7DB43192">
+            <wp:extent cx="5733415" cy="4349115"/>
+            <wp:effectExtent l="0" t="0" r="635" b="0"/>
+            <wp:docPr id="4" name="Image 4"/>
+            <wp:cNvGraphicFramePr>
+              <a:graphicFrameLocks xmlns:a="http://schemas.openxmlformats.org/drawingml/2006/main" noChangeAspect="1"/>
+            </wp:cNvGraphicFramePr>
             <a:graphic xmlns:a="http://schemas.openxmlformats.org/drawingml/2006/main">
               <a:graphicData uri="http://schemas.openxmlformats.org/drawingml/2006/picture">
                 <pic:pic xmlns:pic="http://schemas.openxmlformats.org/drawingml/2006/picture">
                   <pic:nvPicPr>
-                    <pic:cNvPr id="0" name="image16.png"/>
-                    <pic:cNvPicPr preferRelativeResize="0"/>
+                    <pic:cNvPr id="1" name=""/>
+                    <pic:cNvPicPr/>
                   </pic:nvPicPr>
                   <pic:blipFill>
                     <a:blip r:embed="rId11"/>
-                    <a:srcRect/>
                     <a:stretch>
                       <a:fillRect/>
                     </a:stretch>
@@ -1811,17 +1805,16 @@
                   <pic:spPr>
                     <a:xfrm>
                       <a:off x="0" y="0"/>
-                      <a:ext cx="5731200" cy="3416300"/>
+                      <a:ext cx="5733415" cy="4349115"/>
                     </a:xfrm>
                     <a:prstGeom prst="rect">
                       <a:avLst/>
                     </a:prstGeom>
-                    <a:ln/>
                   </pic:spPr>
                 </pic:pic>
               </a:graphicData>
             </a:graphic>
-          </wp:anchor>
+          </wp:inline>
         </w:drawing>
       </w:r>
     </w:p>
@@ -1897,17 +1890,124 @@
         <w:rPr>
           <w:sz w:val="24"/>
           <w:szCs w:val="24"/>
+        </w:rPr>
+      </w:pPr>
+    </w:p>
+    <w:p>
+      <w:pPr>
+        <w:jc w:val="both"/>
+        <w:rPr>
+          <w:sz w:val="24"/>
+          <w:szCs w:val="24"/>
+        </w:rPr>
+      </w:pPr>
+    </w:p>
+    <w:p>
+      <w:pPr>
+        <w:jc w:val="both"/>
+        <w:rPr>
+          <w:sz w:val="24"/>
+          <w:szCs w:val="24"/>
+        </w:rPr>
+      </w:pPr>
+    </w:p>
+    <w:p>
+      <w:pPr>
+        <w:jc w:val="both"/>
+        <w:rPr>
+          <w:sz w:val="24"/>
+          <w:szCs w:val="24"/>
+        </w:rPr>
+      </w:pPr>
+    </w:p>
+    <w:p>
+      <w:pPr>
+        <w:jc w:val="both"/>
+        <w:rPr>
+          <w:sz w:val="24"/>
+          <w:szCs w:val="24"/>
+        </w:rPr>
+      </w:pPr>
+    </w:p>
+    <w:p>
+      <w:pPr>
+        <w:jc w:val="both"/>
+        <w:rPr>
+          <w:sz w:val="24"/>
+          <w:szCs w:val="24"/>
+        </w:rPr>
+      </w:pPr>
+    </w:p>
+    <w:p>
+      <w:pPr>
+        <w:jc w:val="both"/>
+        <w:rPr>
+          <w:sz w:val="24"/>
+          <w:szCs w:val="24"/>
+        </w:rPr>
+      </w:pPr>
+    </w:p>
+    <w:p>
+      <w:pPr>
+        <w:jc w:val="both"/>
+        <w:rPr>
+          <w:sz w:val="24"/>
+          <w:szCs w:val="24"/>
+        </w:rPr>
+      </w:pPr>
+    </w:p>
+    <w:p>
+      <w:pPr>
+        <w:jc w:val="both"/>
+        <w:rPr>
+          <w:sz w:val="24"/>
+          <w:szCs w:val="24"/>
+        </w:rPr>
+      </w:pPr>
+    </w:p>
+    <w:p>
+      <w:pPr>
+        <w:jc w:val="both"/>
+        <w:rPr>
+          <w:sz w:val="24"/>
+          <w:szCs w:val="24"/>
+        </w:rPr>
+      </w:pPr>
+    </w:p>
+    <w:p>
+      <w:pPr>
+        <w:jc w:val="both"/>
+        <w:rPr>
+          <w:sz w:val="24"/>
+          <w:szCs w:val="24"/>
+        </w:rPr>
+      </w:pPr>
+    </w:p>
+    <w:p>
+      <w:pPr>
+        <w:jc w:val="both"/>
+        <w:rPr>
+          <w:sz w:val="24"/>
+          <w:szCs w:val="24"/>
+        </w:rPr>
+      </w:pPr>
+    </w:p>
+    <w:p>
+      <w:pPr>
+        <w:jc w:val="both"/>
+        <w:rPr>
+          <w:sz w:val="24"/>
+          <w:szCs w:val="24"/>
           <w:u w:val="single"/>
         </w:rPr>
       </w:pPr>
-      <w:bookmarkStart w:id="2" w:name="lo3826tsms08" w:colFirst="0" w:colLast="0"/>
-      <w:bookmarkEnd w:id="2"/>
       <w:r>
         <w:rPr>
           <w:sz w:val="24"/>
           <w:szCs w:val="24"/>
           <w:u w:val="single"/>
         </w:rPr>
+        <w:lastRenderedPageBreak/>
         <w:t>Cas Jouer</w:t>
       </w:r>
     </w:p>
@@ -2471,15 +2571,23 @@
           <w:u w:val="single"/>
         </w:rPr>
       </w:pPr>
-      <w:bookmarkStart w:id="3" w:name="yufyjwdz1h06" w:colFirst="0" w:colLast="0"/>
-      <w:bookmarkEnd w:id="3"/>
+      <w:bookmarkStart w:id="2" w:name="yufyjwdz1h06" w:colFirst="0" w:colLast="0"/>
+      <w:bookmarkEnd w:id="2"/>
       <w:r>
         <w:rPr>
           <w:sz w:val="24"/>
           <w:szCs w:val="24"/>
           <w:u w:val="single"/>
         </w:rPr>
-        <w:t>Cas Modifier les options</w:t>
+        <w:t>Cas Modifier l</w:t>
+      </w:r>
+      <w:r>
+        <w:rPr>
+          <w:sz w:val="24"/>
+          <w:szCs w:val="24"/>
+          <w:u w:val="single"/>
+        </w:rPr>
+        <w:t>a difficulté</w:t>
       </w:r>
     </w:p>
     <w:p>
@@ -2594,7 +2702,14 @@
                 <w:sz w:val="24"/>
                 <w:szCs w:val="24"/>
               </w:rPr>
-              <w:t>Modifier les options</w:t>
+              <w:t>Modifier l</w:t>
+            </w:r>
+            <w:r>
+              <w:rPr>
+                <w:sz w:val="24"/>
+                <w:szCs w:val="24"/>
+              </w:rPr>
+              <w:t>a difficulté</w:t>
             </w:r>
           </w:p>
         </w:tc>
@@ -2671,7 +2786,7 @@
                 <w:sz w:val="24"/>
                 <w:szCs w:val="24"/>
               </w:rPr>
-              <w:t>Modifier les contrôles ou la taille de la grille, autrement dit la difficulté</w:t>
+              <w:t>Modifier la taille de la grille, autrement dit la difficulté</w:t>
             </w:r>
           </w:p>
         </w:tc>
@@ -2963,34 +3078,6 @@
                 <w:sz w:val="24"/>
                 <w:szCs w:val="24"/>
               </w:rPr>
-              <w:t>L’utilisateur change ses contrôles</w:t>
-            </w:r>
-          </w:p>
-          <w:p>
-            <w:pPr>
-              <w:widowControl w:val="0"/>
-              <w:numPr>
-                <w:ilvl w:val="0"/>
-                <w:numId w:val="9"/>
-              </w:numPr>
-              <w:pBdr>
-                <w:top w:val="nil"/>
-                <w:left w:val="nil"/>
-                <w:bottom w:val="nil"/>
-                <w:right w:val="nil"/>
-                <w:between w:val="nil"/>
-              </w:pBdr>
-              <w:spacing w:line="240" w:lineRule="auto"/>
-              <w:rPr>
-                <w:sz w:val="24"/>
-                <w:szCs w:val="24"/>
-              </w:rPr>
-            </w:pPr>
-            <w:r>
-              <w:rPr>
-                <w:sz w:val="24"/>
-                <w:szCs w:val="24"/>
-              </w:rPr>
               <w:t>L’utilisateur change la taille de la grille</w:t>
             </w:r>
           </w:p>
@@ -3049,6 +3136,106 @@
       <w:pPr>
         <w:jc w:val="both"/>
         <w:rPr>
+          <w:b/>
+          <w:sz w:val="24"/>
+          <w:szCs w:val="24"/>
+        </w:rPr>
+      </w:pPr>
+    </w:p>
+    <w:p>
+      <w:pPr>
+        <w:jc w:val="both"/>
+        <w:rPr>
+          <w:b/>
+          <w:sz w:val="24"/>
+          <w:szCs w:val="24"/>
+        </w:rPr>
+      </w:pPr>
+    </w:p>
+    <w:p>
+      <w:pPr>
+        <w:jc w:val="both"/>
+        <w:rPr>
+          <w:b/>
+          <w:sz w:val="24"/>
+          <w:szCs w:val="24"/>
+        </w:rPr>
+      </w:pPr>
+    </w:p>
+    <w:p>
+      <w:pPr>
+        <w:jc w:val="both"/>
+        <w:rPr>
+          <w:b/>
+          <w:sz w:val="24"/>
+          <w:szCs w:val="24"/>
+        </w:rPr>
+      </w:pPr>
+    </w:p>
+    <w:p>
+      <w:pPr>
+        <w:jc w:val="both"/>
+        <w:rPr>
+          <w:b/>
+          <w:sz w:val="24"/>
+          <w:szCs w:val="24"/>
+        </w:rPr>
+      </w:pPr>
+    </w:p>
+    <w:p>
+      <w:pPr>
+        <w:jc w:val="both"/>
+        <w:rPr>
+          <w:b/>
+          <w:sz w:val="24"/>
+          <w:szCs w:val="24"/>
+        </w:rPr>
+      </w:pPr>
+    </w:p>
+    <w:p>
+      <w:pPr>
+        <w:jc w:val="both"/>
+        <w:rPr>
+          <w:b/>
+          <w:sz w:val="24"/>
+          <w:szCs w:val="24"/>
+        </w:rPr>
+      </w:pPr>
+    </w:p>
+    <w:p>
+      <w:pPr>
+        <w:jc w:val="both"/>
+        <w:rPr>
+          <w:b/>
+          <w:sz w:val="24"/>
+          <w:szCs w:val="24"/>
+        </w:rPr>
+      </w:pPr>
+    </w:p>
+    <w:p>
+      <w:pPr>
+        <w:jc w:val="both"/>
+        <w:rPr>
+          <w:b/>
+          <w:sz w:val="24"/>
+          <w:szCs w:val="24"/>
+        </w:rPr>
+      </w:pPr>
+    </w:p>
+    <w:p>
+      <w:pPr>
+        <w:jc w:val="both"/>
+        <w:rPr>
+          <w:b/>
+          <w:sz w:val="24"/>
+          <w:szCs w:val="24"/>
+        </w:rPr>
+      </w:pPr>
+    </w:p>
+    <w:p>
+      <w:pPr>
+        <w:jc w:val="both"/>
+        <w:rPr>
           <w:sz w:val="24"/>
           <w:szCs w:val="24"/>
         </w:rPr>
@@ -3063,14 +3250,15 @@
           <w:u w:val="single"/>
         </w:rPr>
       </w:pPr>
-      <w:bookmarkStart w:id="4" w:name="28ziczg3piw1" w:colFirst="0" w:colLast="0"/>
-      <w:bookmarkEnd w:id="4"/>
+      <w:bookmarkStart w:id="3" w:name="28ziczg3piw1" w:colFirst="0" w:colLast="0"/>
+      <w:bookmarkEnd w:id="3"/>
       <w:r>
         <w:rPr>
           <w:sz w:val="24"/>
           <w:szCs w:val="24"/>
           <w:u w:val="single"/>
         </w:rPr>
+        <w:lastRenderedPageBreak/>
         <w:t>Cas consulter le leaderboard</w:t>
       </w:r>
     </w:p>
@@ -3595,8 +3783,8 @@
           <w:szCs w:val="24"/>
         </w:rPr>
       </w:pPr>
-      <w:bookmarkStart w:id="5" w:name="9ro5tqbx3806" w:colFirst="0" w:colLast="0"/>
-      <w:bookmarkEnd w:id="5"/>
+      <w:bookmarkStart w:id="4" w:name="9ro5tqbx3806" w:colFirst="0" w:colLast="0"/>
+      <w:bookmarkEnd w:id="4"/>
       <w:r>
         <w:rPr>
           <w:b/>
@@ -3635,7 +3823,95 @@
           <w:u w:val="single"/>
         </w:rPr>
       </w:pPr>
-      <w:bookmarkStart w:id="6" w:name="bwwf2odep8o2" w:colFirst="0" w:colLast="0"/>
+      <w:bookmarkStart w:id="5" w:name="bwwf2odep8o2" w:colFirst="0" w:colLast="0"/>
+      <w:bookmarkEnd w:id="5"/>
+      <w:r>
+        <w:rPr>
+          <w:sz w:val="24"/>
+          <w:szCs w:val="24"/>
+          <w:u w:val="single"/>
+        </w:rPr>
+        <w:t>Boucle temporelle</w:t>
+      </w:r>
+    </w:p>
+    <w:p>
+      <w:pPr>
+        <w:jc w:val="both"/>
+        <w:rPr>
+          <w:sz w:val="24"/>
+          <w:szCs w:val="24"/>
+        </w:rPr>
+      </w:pPr>
+    </w:p>
+    <w:p>
+      <w:pPr>
+        <w:jc w:val="both"/>
+        <w:rPr>
+          <w:sz w:val="24"/>
+          <w:szCs w:val="24"/>
+        </w:rPr>
+      </w:pPr>
+      <w:r>
+        <w:rPr>
+          <w:sz w:val="24"/>
+          <w:szCs w:val="24"/>
+        </w:rPr>
+        <w:t>Le fonctionnement de notre application est basé sur une boucle de temps. Une boucle est matérialisée par le déplacement d'une pièce sur une case de la grille. La boucle n’a pas tout le temps la même durée, elle s’adapte en fonction de la durée de la partie. La boucle s'accélère petit à petit tout au long de la partie pour augmenter la difficulté de manière linéaire.</w:t>
+      </w:r>
+    </w:p>
+    <w:p>
+      <w:pPr>
+        <w:jc w:val="both"/>
+        <w:rPr>
+          <w:sz w:val="24"/>
+          <w:szCs w:val="24"/>
+        </w:rPr>
+      </w:pPr>
+      <w:r>
+        <w:rPr>
+          <w:sz w:val="24"/>
+          <w:szCs w:val="24"/>
+        </w:rPr>
+        <w:t>La boucle peut aussi être “finie prématurément”, c'est-à-dire que quand le joueur décide de faire descendre la pièce avec la touche dédiée à cette action, la boucle est en quelque sorte avortée et la pièce fait son déplacement de manière instantanée.</w:t>
+      </w:r>
+    </w:p>
+    <w:p>
+      <w:pPr>
+        <w:jc w:val="both"/>
+        <w:rPr>
+          <w:sz w:val="24"/>
+          <w:szCs w:val="24"/>
+        </w:rPr>
+      </w:pPr>
+    </w:p>
+    <w:p>
+      <w:pPr>
+        <w:jc w:val="both"/>
+        <w:rPr>
+          <w:sz w:val="24"/>
+          <w:szCs w:val="24"/>
+        </w:rPr>
+      </w:pPr>
+    </w:p>
+    <w:p>
+      <w:pPr>
+        <w:jc w:val="both"/>
+        <w:rPr>
+          <w:sz w:val="24"/>
+          <w:szCs w:val="24"/>
+        </w:rPr>
+      </w:pPr>
+    </w:p>
+    <w:p>
+      <w:pPr>
+        <w:jc w:val="both"/>
+        <w:rPr>
+          <w:sz w:val="24"/>
+          <w:szCs w:val="24"/>
+          <w:u w:val="single"/>
+        </w:rPr>
+      </w:pPr>
+      <w:bookmarkStart w:id="6" w:name="jupye6hndvj0" w:colFirst="0" w:colLast="0"/>
       <w:bookmarkEnd w:id="6"/>
       <w:r>
         <w:rPr>
@@ -3643,48 +3919,32 @@
           <w:szCs w:val="24"/>
           <w:u w:val="single"/>
         </w:rPr>
-        <w:t>Boucle temporelle</w:t>
-      </w:r>
-    </w:p>
-    <w:p>
-      <w:pPr>
-        <w:jc w:val="both"/>
-        <w:rPr>
-          <w:sz w:val="24"/>
-          <w:szCs w:val="24"/>
-        </w:rPr>
-      </w:pPr>
-    </w:p>
-    <w:p>
-      <w:pPr>
-        <w:jc w:val="both"/>
-        <w:rPr>
-          <w:sz w:val="24"/>
-          <w:szCs w:val="24"/>
-        </w:rPr>
-      </w:pPr>
-      <w:r>
-        <w:rPr>
-          <w:sz w:val="24"/>
-          <w:szCs w:val="24"/>
-        </w:rPr>
-        <w:t>Le fonctionnement de notre application est basé sur une boucle de temps. Une boucle est matérialisée par le déplacement d'une pièce sur une case de la grille. La boucle n’a pas tout le temps la même durée, elle s’adapte en fonction de la durée de la partie. La boucle s'accélère petit à petit tout au long de la partie pour augmenter la difficulté de manière linéaire.</w:t>
-      </w:r>
-    </w:p>
-    <w:p>
-      <w:pPr>
-        <w:jc w:val="both"/>
-        <w:rPr>
-          <w:sz w:val="24"/>
-          <w:szCs w:val="24"/>
-        </w:rPr>
-      </w:pPr>
-      <w:r>
-        <w:rPr>
-          <w:sz w:val="24"/>
-          <w:szCs w:val="24"/>
-        </w:rPr>
-        <w:t>La boucle peut aussi être “finie prématurément”, c'est-à-dire que quand le joueur décide de faire descendre la pièce avec la touche dédiée à cette action, la boucle est en quelque sorte avortée et la pièce fait son déplacement de manière instantanée.</w:t>
+        <w:t>Le déplacement des pièces</w:t>
+      </w:r>
+    </w:p>
+    <w:p>
+      <w:pPr>
+        <w:jc w:val="both"/>
+        <w:rPr>
+          <w:sz w:val="24"/>
+          <w:szCs w:val="24"/>
+        </w:rPr>
+      </w:pPr>
+    </w:p>
+    <w:p>
+      <w:pPr>
+        <w:jc w:val="both"/>
+        <w:rPr>
+          <w:sz w:val="24"/>
+          <w:szCs w:val="24"/>
+        </w:rPr>
+      </w:pPr>
+      <w:r>
+        <w:rPr>
+          <w:sz w:val="24"/>
+          <w:szCs w:val="24"/>
+        </w:rPr>
+        <w:t>Chaque pièce peut se déplacer de gauche à droite sur la grille. Elle est stoppée lorsqu'elle rencontre le bord de la grille ou alors une autre pièce. Une pièce peut aussi se déplacer vers le bas, mais elle ne peut pas remonter la grille.</w:t>
       </w:r>
     </w:p>
     <w:p>
@@ -3723,7 +3983,7 @@
           <w:u w:val="single"/>
         </w:rPr>
       </w:pPr>
-      <w:bookmarkStart w:id="7" w:name="jupye6hndvj0" w:colFirst="0" w:colLast="0"/>
+      <w:bookmarkStart w:id="7" w:name="4oz7znra2lj7" w:colFirst="0" w:colLast="0"/>
       <w:bookmarkEnd w:id="7"/>
       <w:r>
         <w:rPr>
@@ -3731,60 +3991,33 @@
           <w:szCs w:val="24"/>
           <w:u w:val="single"/>
         </w:rPr>
-        <w:t>Le déplacement des pièces</w:t>
-      </w:r>
-    </w:p>
-    <w:p>
-      <w:pPr>
-        <w:jc w:val="both"/>
-        <w:rPr>
-          <w:sz w:val="24"/>
-          <w:szCs w:val="24"/>
-        </w:rPr>
-      </w:pPr>
-    </w:p>
-    <w:p>
-      <w:pPr>
-        <w:jc w:val="both"/>
-        <w:rPr>
-          <w:sz w:val="24"/>
-          <w:szCs w:val="24"/>
-        </w:rPr>
-      </w:pPr>
-      <w:r>
-        <w:rPr>
-          <w:sz w:val="24"/>
-          <w:szCs w:val="24"/>
-        </w:rPr>
-        <w:t>Chaque pièce peut se déplacer de gauche à droite sur la grille. Elle est stoppée lorsqu'elle rencontre le bord de la grille ou alors une autre pièce. Une pièce peut aussi se déplacer vers le bas, mais elle ne peut pas remonter la grille.</w:t>
-      </w:r>
-    </w:p>
-    <w:p>
-      <w:pPr>
-        <w:jc w:val="both"/>
-        <w:rPr>
-          <w:sz w:val="24"/>
-          <w:szCs w:val="24"/>
-        </w:rPr>
-      </w:pPr>
-    </w:p>
-    <w:p>
-      <w:pPr>
-        <w:jc w:val="both"/>
-        <w:rPr>
-          <w:sz w:val="24"/>
-          <w:szCs w:val="24"/>
-        </w:rPr>
-      </w:pPr>
-    </w:p>
-    <w:p>
-      <w:pPr>
-        <w:jc w:val="both"/>
-        <w:rPr>
-          <w:sz w:val="24"/>
-          <w:szCs w:val="24"/>
-        </w:rPr>
-      </w:pPr>
+        <w:t>Rotation des pièces</w:t>
+      </w:r>
+    </w:p>
+    <w:p>
+      <w:pPr>
+        <w:jc w:val="both"/>
+        <w:rPr>
+          <w:sz w:val="24"/>
+          <w:szCs w:val="24"/>
+        </w:rPr>
+      </w:pPr>
+    </w:p>
+    <w:p>
+      <w:pPr>
+        <w:jc w:val="both"/>
+        <w:rPr>
+          <w:sz w:val="24"/>
+          <w:szCs w:val="24"/>
+        </w:rPr>
+      </w:pPr>
+      <w:r>
+        <w:rPr>
+          <w:sz w:val="24"/>
+          <w:szCs w:val="24"/>
+        </w:rPr>
+        <w:t>Une pièce peut aussi tourner avec les mêmes contraintes que précédemment. Lorsqu'elle rencontre le bord de la grille ou une autre pièce, ses déplacements sont restreints si une collision est détectée.</w:t>
+      </w:r>
     </w:p>
     <w:p>
       <w:pPr>
@@ -3795,7 +4028,27 @@
           <w:u w:val="single"/>
         </w:rPr>
       </w:pPr>
-      <w:bookmarkStart w:id="8" w:name="4oz7znra2lj7" w:colFirst="0" w:colLast="0"/>
+    </w:p>
+    <w:p>
+      <w:pPr>
+        <w:jc w:val="both"/>
+        <w:rPr>
+          <w:sz w:val="24"/>
+          <w:szCs w:val="24"/>
+          <w:u w:val="single"/>
+        </w:rPr>
+      </w:pPr>
+    </w:p>
+    <w:p>
+      <w:pPr>
+        <w:jc w:val="both"/>
+        <w:rPr>
+          <w:sz w:val="24"/>
+          <w:szCs w:val="24"/>
+          <w:u w:val="single"/>
+        </w:rPr>
+      </w:pPr>
+      <w:bookmarkStart w:id="8" w:name="v3znmh7m81wf" w:colFirst="0" w:colLast="0"/>
       <w:bookmarkEnd w:id="8"/>
       <w:r>
         <w:rPr>
@@ -3803,33 +4056,87 @@
           <w:szCs w:val="24"/>
           <w:u w:val="single"/>
         </w:rPr>
-        <w:t>Rotation des pièces</w:t>
-      </w:r>
-    </w:p>
-    <w:p>
-      <w:pPr>
-        <w:jc w:val="both"/>
-        <w:rPr>
-          <w:sz w:val="24"/>
-          <w:szCs w:val="24"/>
-        </w:rPr>
-      </w:pPr>
-    </w:p>
-    <w:p>
-      <w:pPr>
-        <w:jc w:val="both"/>
-        <w:rPr>
-          <w:sz w:val="24"/>
-          <w:szCs w:val="24"/>
-        </w:rPr>
-      </w:pPr>
-      <w:r>
-        <w:rPr>
-          <w:sz w:val="24"/>
-          <w:szCs w:val="24"/>
-        </w:rPr>
-        <w:t>Une pièce peut aussi tourner avec les mêmes contraintes que précédemment. Lorsqu'elle rencontre le bord de la grille ou une autre pièce, ses déplacements sont restreints si une collision est détectée.</w:t>
-      </w:r>
+        <w:t>Changement de la difficulté</w:t>
+      </w:r>
+    </w:p>
+    <w:p>
+      <w:pPr>
+        <w:jc w:val="both"/>
+        <w:rPr>
+          <w:sz w:val="24"/>
+          <w:szCs w:val="24"/>
+        </w:rPr>
+      </w:pPr>
+    </w:p>
+    <w:p>
+      <w:pPr>
+        <w:jc w:val="both"/>
+        <w:rPr>
+          <w:sz w:val="24"/>
+          <w:szCs w:val="24"/>
+        </w:rPr>
+      </w:pPr>
+      <w:r>
+        <w:rPr>
+          <w:sz w:val="24"/>
+          <w:szCs w:val="24"/>
+        </w:rPr>
+        <w:t>De la même manière, il est aussi possible de personnaliser la taille de la grille. Dans les paramètres, l’option est disponible sous l’intitulé “difficulté”. Le changement de difficulté provoquera le changement de la taille de la grille.</w:t>
+      </w:r>
+    </w:p>
+    <w:p>
+      <w:pPr>
+        <w:jc w:val="both"/>
+        <w:rPr>
+          <w:sz w:val="24"/>
+          <w:szCs w:val="24"/>
+        </w:rPr>
+      </w:pPr>
+    </w:p>
+    <w:p>
+      <w:pPr>
+        <w:jc w:val="both"/>
+        <w:rPr>
+          <w:sz w:val="24"/>
+          <w:szCs w:val="24"/>
+        </w:rPr>
+      </w:pPr>
+    </w:p>
+    <w:p>
+      <w:pPr>
+        <w:jc w:val="both"/>
+        <w:rPr>
+          <w:sz w:val="24"/>
+          <w:szCs w:val="24"/>
+        </w:rPr>
+      </w:pPr>
+    </w:p>
+    <w:p>
+      <w:pPr>
+        <w:jc w:val="both"/>
+        <w:rPr>
+          <w:sz w:val="24"/>
+          <w:szCs w:val="24"/>
+        </w:rPr>
+      </w:pPr>
+    </w:p>
+    <w:p>
+      <w:pPr>
+        <w:jc w:val="both"/>
+        <w:rPr>
+          <w:sz w:val="24"/>
+          <w:szCs w:val="24"/>
+        </w:rPr>
+      </w:pPr>
+    </w:p>
+    <w:p>
+      <w:pPr>
+        <w:jc w:val="both"/>
+        <w:rPr>
+          <w:sz w:val="24"/>
+          <w:szCs w:val="24"/>
+        </w:rPr>
+      </w:pPr>
     </w:p>
     <w:p>
       <w:pPr>
@@ -3840,127 +4147,8 @@
           <w:u w:val="single"/>
         </w:rPr>
       </w:pPr>
-    </w:p>
-    <w:p>
-      <w:pPr>
-        <w:jc w:val="both"/>
-        <w:rPr>
-          <w:sz w:val="24"/>
-          <w:szCs w:val="24"/>
-          <w:u w:val="single"/>
-        </w:rPr>
-      </w:pPr>
-    </w:p>
-    <w:p>
-      <w:pPr>
-        <w:jc w:val="both"/>
-        <w:rPr>
-          <w:sz w:val="24"/>
-          <w:szCs w:val="24"/>
-          <w:u w:val="single"/>
-        </w:rPr>
-      </w:pPr>
-      <w:bookmarkStart w:id="9" w:name="v3znmh7m81wf" w:colFirst="0" w:colLast="0"/>
+      <w:bookmarkStart w:id="9" w:name="r9p5b8nx7iv1" w:colFirst="0" w:colLast="0"/>
       <w:bookmarkEnd w:id="9"/>
-      <w:r>
-        <w:rPr>
-          <w:sz w:val="24"/>
-          <w:szCs w:val="24"/>
-          <w:u w:val="single"/>
-        </w:rPr>
-        <w:t>Changement de la difficulté</w:t>
-      </w:r>
-    </w:p>
-    <w:p>
-      <w:pPr>
-        <w:jc w:val="both"/>
-        <w:rPr>
-          <w:sz w:val="24"/>
-          <w:szCs w:val="24"/>
-        </w:rPr>
-      </w:pPr>
-    </w:p>
-    <w:p>
-      <w:pPr>
-        <w:jc w:val="both"/>
-        <w:rPr>
-          <w:sz w:val="24"/>
-          <w:szCs w:val="24"/>
-        </w:rPr>
-      </w:pPr>
-      <w:r>
-        <w:rPr>
-          <w:sz w:val="24"/>
-          <w:szCs w:val="24"/>
-        </w:rPr>
-        <w:t>De la même manière, il est aussi possible de personnaliser la taille de la grille. Dans les paramètres, l’option est disponible sous l’intitulé “difficulté”. Le changement de difficulté provoquera le changement de la taille de la grille.</w:t>
-      </w:r>
-    </w:p>
-    <w:p>
-      <w:pPr>
-        <w:jc w:val="both"/>
-        <w:rPr>
-          <w:sz w:val="24"/>
-          <w:szCs w:val="24"/>
-        </w:rPr>
-      </w:pPr>
-    </w:p>
-    <w:p>
-      <w:pPr>
-        <w:jc w:val="both"/>
-        <w:rPr>
-          <w:sz w:val="24"/>
-          <w:szCs w:val="24"/>
-        </w:rPr>
-      </w:pPr>
-    </w:p>
-    <w:p>
-      <w:pPr>
-        <w:jc w:val="both"/>
-        <w:rPr>
-          <w:sz w:val="24"/>
-          <w:szCs w:val="24"/>
-        </w:rPr>
-      </w:pPr>
-    </w:p>
-    <w:p>
-      <w:pPr>
-        <w:jc w:val="both"/>
-        <w:rPr>
-          <w:sz w:val="24"/>
-          <w:szCs w:val="24"/>
-        </w:rPr>
-      </w:pPr>
-    </w:p>
-    <w:p>
-      <w:pPr>
-        <w:jc w:val="both"/>
-        <w:rPr>
-          <w:sz w:val="24"/>
-          <w:szCs w:val="24"/>
-        </w:rPr>
-      </w:pPr>
-    </w:p>
-    <w:p>
-      <w:pPr>
-        <w:jc w:val="both"/>
-        <w:rPr>
-          <w:sz w:val="24"/>
-          <w:szCs w:val="24"/>
-        </w:rPr>
-      </w:pPr>
-    </w:p>
-    <w:p>
-      <w:pPr>
-        <w:jc w:val="both"/>
-        <w:rPr>
-          <w:sz w:val="24"/>
-          <w:szCs w:val="24"/>
-          <w:u w:val="single"/>
-        </w:rPr>
-      </w:pPr>
-      <w:bookmarkStart w:id="10" w:name="r9p5b8nx7iv1" w:colFirst="0" w:colLast="0"/>
-      <w:bookmarkEnd w:id="10"/>
       <w:r>
         <w:rPr>
           <w:sz w:val="24"/>
@@ -4032,96 +4220,96 @@
           <w:u w:val="single"/>
         </w:rPr>
       </w:pPr>
-      <w:bookmarkStart w:id="11" w:name="no7zokpnca3a" w:colFirst="0" w:colLast="0"/>
+      <w:bookmarkStart w:id="10" w:name="no7zokpnca3a" w:colFirst="0" w:colLast="0"/>
+      <w:bookmarkEnd w:id="10"/>
+      <w:r>
+        <w:rPr>
+          <w:sz w:val="24"/>
+          <w:szCs w:val="24"/>
+          <w:u w:val="single"/>
+        </w:rPr>
+        <w:t>Système de points</w:t>
+      </w:r>
+    </w:p>
+    <w:p>
+      <w:pPr>
+        <w:jc w:val="both"/>
+        <w:rPr>
+          <w:sz w:val="24"/>
+          <w:szCs w:val="24"/>
+        </w:rPr>
+      </w:pPr>
+    </w:p>
+    <w:p>
+      <w:pPr>
+        <w:jc w:val="both"/>
+        <w:rPr>
+          <w:sz w:val="24"/>
+          <w:szCs w:val="24"/>
+        </w:rPr>
+      </w:pPr>
+      <w:r>
+        <w:rPr>
+          <w:sz w:val="24"/>
+          <w:szCs w:val="24"/>
+        </w:rPr>
+        <w:t>Lorsqu'une pièce est accélérée, elle rapporte des points. Elle en rapporte aussi une fois qu’elle se pose. Mais le système de points est basé sur la destruction de lignes. Le but étant de remplir tous les trous, une fois que les pièces qui sont fixées à la grille forment une ligne, cette dernière est détruite et elle rapporte plus de points.</w:t>
+      </w:r>
+    </w:p>
+    <w:p>
+      <w:pPr>
+        <w:jc w:val="both"/>
+        <w:rPr>
+          <w:sz w:val="24"/>
+          <w:szCs w:val="24"/>
+        </w:rPr>
+      </w:pPr>
+      <w:r>
+        <w:rPr>
+          <w:sz w:val="24"/>
+          <w:szCs w:val="24"/>
+        </w:rPr>
+        <w:t>Les lignes peuvent être détruites au maximum par 4 car la pièce la plus haute fait 4 de hauteur.</w:t>
+      </w:r>
+    </w:p>
+    <w:p>
+      <w:pPr>
+        <w:jc w:val="both"/>
+        <w:rPr>
+          <w:sz w:val="24"/>
+          <w:szCs w:val="24"/>
+        </w:rPr>
+      </w:pPr>
+    </w:p>
+    <w:p>
+      <w:pPr>
+        <w:jc w:val="both"/>
+        <w:rPr>
+          <w:sz w:val="24"/>
+          <w:szCs w:val="24"/>
+        </w:rPr>
+      </w:pPr>
+    </w:p>
+    <w:p>
+      <w:pPr>
+        <w:jc w:val="both"/>
+        <w:rPr>
+          <w:sz w:val="24"/>
+          <w:szCs w:val="24"/>
+        </w:rPr>
+      </w:pPr>
+    </w:p>
+    <w:p>
+      <w:pPr>
+        <w:jc w:val="both"/>
+        <w:rPr>
+          <w:sz w:val="24"/>
+          <w:szCs w:val="24"/>
+          <w:u w:val="single"/>
+        </w:rPr>
+      </w:pPr>
+      <w:bookmarkStart w:id="11" w:name="o171xeu3n7dg" w:colFirst="0" w:colLast="0"/>
       <w:bookmarkEnd w:id="11"/>
-      <w:r>
-        <w:rPr>
-          <w:sz w:val="24"/>
-          <w:szCs w:val="24"/>
-          <w:u w:val="single"/>
-        </w:rPr>
-        <w:t>Système de points</w:t>
-      </w:r>
-    </w:p>
-    <w:p>
-      <w:pPr>
-        <w:jc w:val="both"/>
-        <w:rPr>
-          <w:sz w:val="24"/>
-          <w:szCs w:val="24"/>
-        </w:rPr>
-      </w:pPr>
-    </w:p>
-    <w:p>
-      <w:pPr>
-        <w:jc w:val="both"/>
-        <w:rPr>
-          <w:sz w:val="24"/>
-          <w:szCs w:val="24"/>
-        </w:rPr>
-      </w:pPr>
-      <w:r>
-        <w:rPr>
-          <w:sz w:val="24"/>
-          <w:szCs w:val="24"/>
-        </w:rPr>
-        <w:t>Lorsqu'une pièce est accélérée, elle rapporte des points. Elle en rapporte aussi une fois qu’elle se pose. Mais le système de points est basé sur la destruction de lignes. Le but étant de remplir tous les trous, une fois que les pièces qui sont fixées à la grille forment une ligne, cette dernière est détruite et elle rapporte plus de points.</w:t>
-      </w:r>
-    </w:p>
-    <w:p>
-      <w:pPr>
-        <w:jc w:val="both"/>
-        <w:rPr>
-          <w:sz w:val="24"/>
-          <w:szCs w:val="24"/>
-        </w:rPr>
-      </w:pPr>
-      <w:r>
-        <w:rPr>
-          <w:sz w:val="24"/>
-          <w:szCs w:val="24"/>
-        </w:rPr>
-        <w:t>Les lignes peuvent être détruites au maximum par 4 car la pièce la plus haute fait 4 de hauteur.</w:t>
-      </w:r>
-    </w:p>
-    <w:p>
-      <w:pPr>
-        <w:jc w:val="both"/>
-        <w:rPr>
-          <w:sz w:val="24"/>
-          <w:szCs w:val="24"/>
-        </w:rPr>
-      </w:pPr>
-    </w:p>
-    <w:p>
-      <w:pPr>
-        <w:jc w:val="both"/>
-        <w:rPr>
-          <w:sz w:val="24"/>
-          <w:szCs w:val="24"/>
-        </w:rPr>
-      </w:pPr>
-    </w:p>
-    <w:p>
-      <w:pPr>
-        <w:jc w:val="both"/>
-        <w:rPr>
-          <w:sz w:val="24"/>
-          <w:szCs w:val="24"/>
-        </w:rPr>
-      </w:pPr>
-    </w:p>
-    <w:p>
-      <w:pPr>
-        <w:jc w:val="both"/>
-        <w:rPr>
-          <w:sz w:val="24"/>
-          <w:szCs w:val="24"/>
-          <w:u w:val="single"/>
-        </w:rPr>
-      </w:pPr>
-      <w:bookmarkStart w:id="12" w:name="o171xeu3n7dg" w:colFirst="0" w:colLast="0"/>
-      <w:bookmarkEnd w:id="12"/>
       <w:r>
         <w:rPr>
           <w:sz w:val="24"/>
@@ -4216,8 +4404,8 @@
           <w:szCs w:val="24"/>
         </w:rPr>
       </w:pPr>
-      <w:bookmarkStart w:id="13" w:name="ogv9adcdai1e" w:colFirst="0" w:colLast="0"/>
-      <w:bookmarkEnd w:id="13"/>
+      <w:bookmarkStart w:id="12" w:name="ogv9adcdai1e" w:colFirst="0" w:colLast="0"/>
+      <w:bookmarkEnd w:id="12"/>
       <w:r>
         <w:rPr>
           <w:b/>
@@ -4276,8 +4464,8 @@
           <w:u w:val="single"/>
         </w:rPr>
       </w:pPr>
-      <w:bookmarkStart w:id="14" w:name="550ltn7r86tw" w:colFirst="0" w:colLast="0"/>
-      <w:bookmarkEnd w:id="14"/>
+      <w:bookmarkStart w:id="13" w:name="550ltn7r86tw" w:colFirst="0" w:colLast="0"/>
+      <w:bookmarkEnd w:id="13"/>
       <w:r>
         <w:rPr>
           <w:sz w:val="24"/>
@@ -4689,8 +4877,8 @@
           <w:u w:val="single"/>
         </w:rPr>
       </w:pPr>
-      <w:bookmarkStart w:id="15" w:name="mohqt1v6zjq9" w:colFirst="0" w:colLast="0"/>
-      <w:bookmarkEnd w:id="15"/>
+      <w:bookmarkStart w:id="14" w:name="mohqt1v6zjq9" w:colFirst="0" w:colLast="0"/>
+      <w:bookmarkEnd w:id="14"/>
       <w:r>
         <w:rPr>
           <w:sz w:val="24"/>
@@ -4735,10 +4923,10 @@
           <w:szCs w:val="24"/>
         </w:rPr>
         <w:drawing>
-          <wp:inline distT="0" distB="0" distL="0" distR="0" wp14:anchorId="6BDCC604" wp14:editId="27DE66B0">
-            <wp:extent cx="5440680" cy="4291080"/>
-            <wp:effectExtent l="0" t="0" r="0" b="0"/>
-            <wp:docPr id="31" name="Image 31"/>
+          <wp:inline distT="0" distB="0" distL="0" distR="0" wp14:anchorId="3511E30E" wp14:editId="569006FF">
+            <wp:extent cx="5733415" cy="4641215"/>
+            <wp:effectExtent l="0" t="0" r="635" b="6985"/>
+            <wp:docPr id="34" name="Image 34"/>
             <wp:cNvGraphicFramePr>
               <a:graphicFrameLocks xmlns:a="http://schemas.openxmlformats.org/drawingml/2006/main" noChangeAspect="1"/>
             </wp:cNvGraphicFramePr>
@@ -4746,39 +4934,23 @@
               <a:graphicData uri="http://schemas.openxmlformats.org/drawingml/2006/picture">
                 <pic:pic xmlns:pic="http://schemas.openxmlformats.org/drawingml/2006/picture">
                   <pic:nvPicPr>
-                    <pic:cNvPr id="0" name="Picture 6"/>
-                    <pic:cNvPicPr>
-                      <a:picLocks noChangeAspect="1" noChangeArrowheads="1"/>
-                    </pic:cNvPicPr>
+                    <pic:cNvPr id="1" name=""/>
+                    <pic:cNvPicPr/>
                   </pic:nvPicPr>
-                  <pic:blipFill rotWithShape="1">
-                    <a:blip r:embed="rId13">
-                      <a:extLst>
-                        <a:ext uri="{28A0092B-C50C-407E-A947-70E740481C1C}">
-                          <a14:useLocalDpi xmlns:a14="http://schemas.microsoft.com/office/drawing/2010/main" val="0"/>
-                        </a:ext>
-                      </a:extLst>
-                    </a:blip>
-                    <a:srcRect l="21011" r="15425" b="5985"/>
-                    <a:stretch/>
+                  <pic:blipFill>
+                    <a:blip r:embed="rId13"/>
+                    <a:stretch>
+                      <a:fillRect/>
+                    </a:stretch>
                   </pic:blipFill>
-                  <pic:spPr bwMode="auto">
+                  <pic:spPr>
                     <a:xfrm>
                       <a:off x="0" y="0"/>
-                      <a:ext cx="5447996" cy="4296851"/>
+                      <a:ext cx="5733415" cy="4641215"/>
                     </a:xfrm>
                     <a:prstGeom prst="rect">
                       <a:avLst/>
                     </a:prstGeom>
-                    <a:noFill/>
-                    <a:ln>
-                      <a:noFill/>
-                    </a:ln>
-                    <a:extLst>
-                      <a:ext uri="{53640926-AAD7-44D8-BBD7-CCE9431645EC}">
-                        <a14:shadowObscured xmlns:a14="http://schemas.microsoft.com/office/drawing/2010/main"/>
-                      </a:ext>
-                    </a:extLst>
                   </pic:spPr>
                 </pic:pic>
               </a:graphicData>
@@ -4896,8 +5068,8 @@
           <w:szCs w:val="24"/>
         </w:rPr>
       </w:pPr>
-      <w:bookmarkStart w:id="16" w:name="o9c4psjl8bf9" w:colFirst="0" w:colLast="0"/>
-      <w:bookmarkEnd w:id="16"/>
+      <w:bookmarkStart w:id="15" w:name="o9c4psjl8bf9" w:colFirst="0" w:colLast="0"/>
+      <w:bookmarkEnd w:id="15"/>
       <w:r>
         <w:rPr>
           <w:sz w:val="24"/>
@@ -5211,8 +5383,8 @@
           <w:u w:val="single"/>
         </w:rPr>
       </w:pPr>
-      <w:bookmarkStart w:id="17" w:name="2h3k2m1c2fgg" w:colFirst="0" w:colLast="0"/>
-      <w:bookmarkEnd w:id="17"/>
+      <w:bookmarkStart w:id="16" w:name="2h3k2m1c2fgg" w:colFirst="0" w:colLast="0"/>
+      <w:bookmarkEnd w:id="16"/>
       <w:r>
         <w:rPr>
           <w:sz w:val="24"/>
@@ -5379,8 +5551,8 @@
           <w:u w:val="single"/>
         </w:rPr>
       </w:pPr>
-      <w:bookmarkStart w:id="18" w:name="zec3cu3e6gx" w:colFirst="0" w:colLast="0"/>
-      <w:bookmarkEnd w:id="18"/>
+      <w:bookmarkStart w:id="17" w:name="zec3cu3e6gx" w:colFirst="0" w:colLast="0"/>
+      <w:bookmarkEnd w:id="17"/>
       <w:r>
         <w:rPr>
           <w:sz w:val="24"/>
@@ -5551,8 +5723,8 @@
           <w:u w:val="single"/>
         </w:rPr>
       </w:pPr>
-      <w:bookmarkStart w:id="19" w:name="gxfgfc9kg5ka" w:colFirst="0" w:colLast="0"/>
-      <w:bookmarkEnd w:id="19"/>
+      <w:bookmarkStart w:id="18" w:name="gxfgfc9kg5ka" w:colFirst="0" w:colLast="0"/>
+      <w:bookmarkEnd w:id="18"/>
       <w:r>
         <w:rPr>
           <w:sz w:val="24"/>
@@ -5733,8 +5905,8 @@
           <w:u w:val="single"/>
         </w:rPr>
       </w:pPr>
-      <w:bookmarkStart w:id="20" w:name="av170nu672n1" w:colFirst="0" w:colLast="0"/>
-      <w:bookmarkEnd w:id="20"/>
+      <w:bookmarkStart w:id="19" w:name="av170nu672n1" w:colFirst="0" w:colLast="0"/>
+      <w:bookmarkEnd w:id="19"/>
       <w:r>
         <w:rPr>
           <w:sz w:val="24"/>
@@ -6163,8 +6335,8 @@
           <w:szCs w:val="28"/>
         </w:rPr>
       </w:pPr>
-      <w:bookmarkStart w:id="21" w:name="25qad2vlt0n9" w:colFirst="0" w:colLast="0"/>
-      <w:bookmarkEnd w:id="21"/>
+      <w:bookmarkStart w:id="20" w:name="25qad2vlt0n9" w:colFirst="0" w:colLast="0"/>
+      <w:bookmarkEnd w:id="20"/>
       <w:r>
         <w:rPr>
           <w:b/>
@@ -6419,52 +6591,43 @@
           <w:szCs w:val="24"/>
         </w:rPr>
       </w:pPr>
-    </w:p>
-    <w:p>
-      <w:pPr>
-        <w:jc w:val="both"/>
-        <w:rPr>
-          <w:sz w:val="24"/>
-          <w:szCs w:val="24"/>
-        </w:rPr>
-      </w:pPr>
-    </w:p>
-    <w:p>
-      <w:pPr>
-        <w:jc w:val="both"/>
-        <w:rPr>
-          <w:sz w:val="24"/>
-          <w:szCs w:val="24"/>
-        </w:rPr>
-      </w:pPr>
       <w:r>
         <w:rPr>
           <w:noProof/>
+          <w:sz w:val="24"/>
+          <w:szCs w:val="24"/>
         </w:rPr>
         <w:drawing>
-          <wp:anchor distT="114300" distB="114300" distL="114300" distR="114300" simplePos="0" relativeHeight="251669504" behindDoc="0" locked="0" layoutInCell="1" hidden="0" allowOverlap="1" wp14:anchorId="50E7C3C3" wp14:editId="664DEE19">
+          <wp:anchor distT="0" distB="0" distL="114300" distR="114300" simplePos="0" relativeHeight="251674624" behindDoc="0" locked="0" layoutInCell="1" allowOverlap="1" wp14:anchorId="479F4BF5" wp14:editId="6B8735AA">
             <wp:simplePos x="0" y="0"/>
             <wp:positionH relativeFrom="column">
-              <wp:posOffset>-600074</wp:posOffset>
+              <wp:posOffset>-501015</wp:posOffset>
             </wp:positionH>
             <wp:positionV relativeFrom="paragraph">
-              <wp:posOffset>148637</wp:posOffset>
+              <wp:posOffset>366395</wp:posOffset>
             </wp:positionV>
-            <wp:extent cx="6924675" cy="3872419"/>
-            <wp:effectExtent l="0" t="0" r="0" b="0"/>
-            <wp:wrapSquare wrapText="bothSides" distT="114300" distB="114300" distL="114300" distR="114300"/>
-            <wp:docPr id="15" name="image2.png"/>
-            <wp:cNvGraphicFramePr/>
+            <wp:extent cx="6929120" cy="3870960"/>
+            <wp:effectExtent l="0" t="0" r="5080" b="0"/>
+            <wp:wrapTopAndBottom/>
+            <wp:docPr id="20" name="Image 20"/>
+            <wp:cNvGraphicFramePr>
+              <a:graphicFrameLocks xmlns:a="http://schemas.openxmlformats.org/drawingml/2006/main" noChangeAspect="1"/>
+            </wp:cNvGraphicFramePr>
             <a:graphic xmlns:a="http://schemas.openxmlformats.org/drawingml/2006/main">
               <a:graphicData uri="http://schemas.openxmlformats.org/drawingml/2006/picture">
                 <pic:pic xmlns:pic="http://schemas.openxmlformats.org/drawingml/2006/picture">
                   <pic:nvPicPr>
-                    <pic:cNvPr id="0" name="image2.png"/>
-                    <pic:cNvPicPr preferRelativeResize="0"/>
+                    <pic:cNvPr id="1" name=""/>
+                    <pic:cNvPicPr/>
                   </pic:nvPicPr>
                   <pic:blipFill>
-                    <a:blip r:embed="rId20"/>
-                    <a:srcRect/>
+                    <a:blip r:embed="rId20">
+                      <a:extLst>
+                        <a:ext uri="{28A0092B-C50C-407E-A947-70E740481C1C}">
+                          <a14:useLocalDpi xmlns:a14="http://schemas.microsoft.com/office/drawing/2010/main" val="0"/>
+                        </a:ext>
+                      </a:extLst>
+                    </a:blip>
                     <a:stretch>
                       <a:fillRect/>
                     </a:stretch>
@@ -6472,16 +6635,21 @@
                   <pic:spPr>
                     <a:xfrm>
                       <a:off x="0" y="0"/>
-                      <a:ext cx="6924675" cy="3872419"/>
+                      <a:ext cx="6929120" cy="3870960"/>
                     </a:xfrm>
                     <a:prstGeom prst="rect">
                       <a:avLst/>
                     </a:prstGeom>
-                    <a:ln/>
                   </pic:spPr>
                 </pic:pic>
               </a:graphicData>
             </a:graphic>
+            <wp14:sizeRelH relativeFrom="margin">
+              <wp14:pctWidth>0</wp14:pctWidth>
+            </wp14:sizeRelH>
+            <wp14:sizeRelV relativeFrom="margin">
+              <wp14:pctHeight>0</wp14:pctHeight>
+            </wp14:sizeRelV>
           </wp:anchor>
         </w:drawing>
       </w:r>
@@ -6530,6 +6698,24 @@
           <w:szCs w:val="24"/>
         </w:rPr>
       </w:pPr>
+    </w:p>
+    <w:p>
+      <w:pPr>
+        <w:jc w:val="both"/>
+        <w:rPr>
+          <w:sz w:val="24"/>
+          <w:szCs w:val="24"/>
+        </w:rPr>
+      </w:pPr>
+    </w:p>
+    <w:p>
+      <w:pPr>
+        <w:jc w:val="both"/>
+        <w:rPr>
+          <w:sz w:val="24"/>
+          <w:szCs w:val="24"/>
+        </w:rPr>
+      </w:pPr>
       <w:r>
         <w:rPr>
           <w:sz w:val="24"/>
@@ -6609,86 +6795,43 @@
           <w:szCs w:val="24"/>
         </w:rPr>
       </w:pPr>
-    </w:p>
-    <w:p>
-      <w:pPr>
-        <w:jc w:val="both"/>
-        <w:rPr>
-          <w:sz w:val="24"/>
-          <w:szCs w:val="24"/>
-        </w:rPr>
-      </w:pPr>
-    </w:p>
-    <w:p>
-      <w:pPr>
-        <w:jc w:val="both"/>
-        <w:rPr>
-          <w:sz w:val="24"/>
-          <w:szCs w:val="24"/>
-        </w:rPr>
-      </w:pPr>
-    </w:p>
-    <w:p>
-      <w:pPr>
-        <w:jc w:val="both"/>
-        <w:rPr>
-          <w:sz w:val="24"/>
-          <w:szCs w:val="24"/>
-        </w:rPr>
-      </w:pPr>
-    </w:p>
-    <w:p>
-      <w:pPr>
-        <w:jc w:val="both"/>
-        <w:rPr>
-          <w:sz w:val="24"/>
-          <w:szCs w:val="24"/>
-        </w:rPr>
-      </w:pPr>
-    </w:p>
-    <w:p>
-      <w:pPr>
-        <w:jc w:val="both"/>
-        <w:rPr>
-          <w:sz w:val="24"/>
-          <w:szCs w:val="24"/>
-        </w:rPr>
-      </w:pPr>
-      <w:r>
-        <w:rPr>
-          <w:sz w:val="24"/>
-          <w:szCs w:val="24"/>
-        </w:rPr>
-        <w:t>Pour accéder aux options, l’utilisateur a un bouton dans le menu nommé “Options”, il peut (comme avec le leaderboard) revenir sur le menu depuis la page des options. Dans cette page des options, l’utilisateur peut accéder à la page des contrôles grâce au bouton "Contrôles". Ce bouton crée une nouvelle page dans laquelle seront exposés les différents contrôles utilisés dans le jeu. Depuis cette page, on peut revenir à la page des options de 2 manières : soit par le bouton “Annuler”, ce qui aura pour effet de revenir au menu en ne prenant pas en compte les changements fait par l’utilisateur, soit par le bouton “Valider”, qui revient sur la page des options en ayant sauvegardé ce que l’utilisateur a potentiellement modifié.</w:t>
-      </w:r>
       <w:r>
         <w:rPr>
           <w:noProof/>
+          <w:sz w:val="24"/>
+          <w:szCs w:val="24"/>
         </w:rPr>
         <w:drawing>
-          <wp:anchor distT="114300" distB="114300" distL="114300" distR="114300" simplePos="0" relativeHeight="251670528" behindDoc="0" locked="0" layoutInCell="1" hidden="0" allowOverlap="1" wp14:anchorId="56B42240" wp14:editId="5792E40A">
+          <wp:anchor distT="0" distB="0" distL="114300" distR="114300" simplePos="0" relativeHeight="251675648" behindDoc="0" locked="0" layoutInCell="1" allowOverlap="1" wp14:anchorId="3D4E57A7" wp14:editId="3DF619FE">
             <wp:simplePos x="0" y="0"/>
-            <wp:positionH relativeFrom="column">
-              <wp:posOffset>-711036</wp:posOffset>
+            <wp:positionH relativeFrom="margin">
+              <wp:posOffset>-480060</wp:posOffset>
             </wp:positionH>
             <wp:positionV relativeFrom="paragraph">
-              <wp:posOffset>190500</wp:posOffset>
+              <wp:posOffset>290195</wp:posOffset>
             </wp:positionV>
-            <wp:extent cx="7148815" cy="4030824"/>
-            <wp:effectExtent l="0" t="0" r="0" b="0"/>
-            <wp:wrapSquare wrapText="bothSides" distT="114300" distB="114300" distL="114300" distR="114300"/>
-            <wp:docPr id="14" name="image14.png"/>
-            <wp:cNvGraphicFramePr/>
+            <wp:extent cx="6957695" cy="3787140"/>
+            <wp:effectExtent l="0" t="0" r="0" b="3810"/>
+            <wp:wrapTopAndBottom/>
+            <wp:docPr id="27" name="Image 27"/>
+            <wp:cNvGraphicFramePr>
+              <a:graphicFrameLocks xmlns:a="http://schemas.openxmlformats.org/drawingml/2006/main" noChangeAspect="1"/>
+            </wp:cNvGraphicFramePr>
             <a:graphic xmlns:a="http://schemas.openxmlformats.org/drawingml/2006/main">
               <a:graphicData uri="http://schemas.openxmlformats.org/drawingml/2006/picture">
                 <pic:pic xmlns:pic="http://schemas.openxmlformats.org/drawingml/2006/picture">
                   <pic:nvPicPr>
-                    <pic:cNvPr id="0" name="image14.png"/>
-                    <pic:cNvPicPr preferRelativeResize="0"/>
+                    <pic:cNvPr id="1" name=""/>
+                    <pic:cNvPicPr/>
                   </pic:nvPicPr>
                   <pic:blipFill>
-                    <a:blip r:embed="rId21"/>
-                    <a:srcRect/>
+                    <a:blip r:embed="rId21">
+                      <a:extLst>
+                        <a:ext uri="{28A0092B-C50C-407E-A947-70E740481C1C}">
+                          <a14:useLocalDpi xmlns:a14="http://schemas.microsoft.com/office/drawing/2010/main" val="0"/>
+                        </a:ext>
+                      </a:extLst>
+                    </a:blip>
                     <a:stretch>
                       <a:fillRect/>
                     </a:stretch>
@@ -6696,16 +6839,21 @@
                   <pic:spPr>
                     <a:xfrm>
                       <a:off x="0" y="0"/>
-                      <a:ext cx="7148815" cy="4030824"/>
+                      <a:ext cx="6957695" cy="3787140"/>
                     </a:xfrm>
                     <a:prstGeom prst="rect">
                       <a:avLst/>
                     </a:prstGeom>
-                    <a:ln/>
                   </pic:spPr>
                 </pic:pic>
               </a:graphicData>
             </a:graphic>
+            <wp14:sizeRelH relativeFrom="margin">
+              <wp14:pctWidth>0</wp14:pctWidth>
+            </wp14:sizeRelH>
+            <wp14:sizeRelV relativeFrom="margin">
+              <wp14:pctHeight>0</wp14:pctHeight>
+            </wp14:sizeRelV>
           </wp:anchor>
         </w:drawing>
       </w:r>
@@ -6756,33 +6904,94 @@
       </w:pPr>
       <w:r>
         <w:rPr>
+          <w:sz w:val="24"/>
+          <w:szCs w:val="24"/>
+        </w:rPr>
+        <w:t xml:space="preserve">Pour accéder aux options, l’utilisateur a un bouton dans le menu nommé “Options”, il peut (comme avec le leaderboard) revenir sur le menu depuis la page des options. </w:t>
+      </w:r>
+    </w:p>
+    <w:p>
+      <w:pPr>
+        <w:jc w:val="both"/>
+        <w:rPr>
+          <w:sz w:val="24"/>
+          <w:szCs w:val="24"/>
+        </w:rPr>
+      </w:pPr>
+    </w:p>
+    <w:p>
+      <w:pPr>
+        <w:jc w:val="both"/>
+        <w:rPr>
+          <w:sz w:val="24"/>
+          <w:szCs w:val="24"/>
+        </w:rPr>
+      </w:pPr>
+    </w:p>
+    <w:p>
+      <w:pPr>
+        <w:jc w:val="both"/>
+        <w:rPr>
+          <w:sz w:val="24"/>
+          <w:szCs w:val="24"/>
+        </w:rPr>
+      </w:pPr>
+    </w:p>
+    <w:p>
+      <w:pPr>
+        <w:jc w:val="both"/>
+        <w:rPr>
+          <w:sz w:val="24"/>
+          <w:szCs w:val="24"/>
+        </w:rPr>
+      </w:pPr>
+    </w:p>
+    <w:p>
+      <w:pPr>
+        <w:jc w:val="both"/>
+        <w:rPr>
+          <w:sz w:val="24"/>
+          <w:szCs w:val="24"/>
+        </w:rPr>
+      </w:pPr>
+      <w:r>
+        <w:rPr>
           <w:noProof/>
+          <w:sz w:val="24"/>
+          <w:szCs w:val="24"/>
         </w:rPr>
         <w:lastRenderedPageBreak/>
         <w:drawing>
-          <wp:anchor distT="114300" distB="114300" distL="114300" distR="114300" simplePos="0" relativeHeight="251671552" behindDoc="0" locked="0" layoutInCell="1" hidden="0" allowOverlap="1" wp14:anchorId="394337F6" wp14:editId="62C6BA85">
+          <wp:anchor distT="0" distB="0" distL="114300" distR="114300" simplePos="0" relativeHeight="251676672" behindDoc="0" locked="0" layoutInCell="1" allowOverlap="1" wp14:anchorId="401ADEDC" wp14:editId="2CFBD562">
             <wp:simplePos x="0" y="0"/>
             <wp:positionH relativeFrom="column">
-              <wp:posOffset>-552449</wp:posOffset>
+              <wp:posOffset>-632460</wp:posOffset>
             </wp:positionH>
             <wp:positionV relativeFrom="paragraph">
-              <wp:posOffset>171450</wp:posOffset>
+              <wp:posOffset>83820</wp:posOffset>
             </wp:positionV>
-            <wp:extent cx="7159907" cy="4348163"/>
-            <wp:effectExtent l="0" t="0" r="0" b="0"/>
-            <wp:wrapSquare wrapText="bothSides" distT="114300" distB="114300" distL="114300" distR="114300"/>
-            <wp:docPr id="4" name="image5.png"/>
-            <wp:cNvGraphicFramePr/>
+            <wp:extent cx="6774180" cy="4455795"/>
+            <wp:effectExtent l="0" t="0" r="7620" b="1905"/>
+            <wp:wrapTopAndBottom/>
+            <wp:docPr id="28" name="Image 28"/>
+            <wp:cNvGraphicFramePr>
+              <a:graphicFrameLocks xmlns:a="http://schemas.openxmlformats.org/drawingml/2006/main" noChangeAspect="1"/>
+            </wp:cNvGraphicFramePr>
             <a:graphic xmlns:a="http://schemas.openxmlformats.org/drawingml/2006/main">
               <a:graphicData uri="http://schemas.openxmlformats.org/drawingml/2006/picture">
                 <pic:pic xmlns:pic="http://schemas.openxmlformats.org/drawingml/2006/picture">
                   <pic:nvPicPr>
-                    <pic:cNvPr id="0" name="image5.png"/>
-                    <pic:cNvPicPr preferRelativeResize="0"/>
+                    <pic:cNvPr id="1" name=""/>
+                    <pic:cNvPicPr/>
                   </pic:nvPicPr>
                   <pic:blipFill>
-                    <a:blip r:embed="rId22"/>
-                    <a:srcRect/>
+                    <a:blip r:embed="rId22">
+                      <a:extLst>
+                        <a:ext uri="{28A0092B-C50C-407E-A947-70E740481C1C}">
+                          <a14:useLocalDpi xmlns:a14="http://schemas.microsoft.com/office/drawing/2010/main" val="0"/>
+                        </a:ext>
+                      </a:extLst>
+                    </a:blip>
                     <a:stretch>
                       <a:fillRect/>
                     </a:stretch>
@@ -6790,16 +6999,21 @@
                   <pic:spPr>
                     <a:xfrm>
                       <a:off x="0" y="0"/>
-                      <a:ext cx="7159907" cy="4348163"/>
+                      <a:ext cx="6774180" cy="4455795"/>
                     </a:xfrm>
                     <a:prstGeom prst="rect">
                       <a:avLst/>
                     </a:prstGeom>
-                    <a:ln/>
                   </pic:spPr>
                 </pic:pic>
               </a:graphicData>
             </a:graphic>
+            <wp14:sizeRelH relativeFrom="margin">
+              <wp14:pctWidth>0</wp14:pctWidth>
+            </wp14:sizeRelH>
+            <wp14:sizeRelV relativeFrom="margin">
+              <wp14:pctHeight>0</wp14:pctHeight>
+            </wp14:sizeRelV>
           </wp:anchor>
         </w:drawing>
       </w:r>
@@ -6859,8 +7073,8 @@
           <w:szCs w:val="28"/>
         </w:rPr>
       </w:pPr>
-      <w:bookmarkStart w:id="22" w:name="2f3btgtc78xf" w:colFirst="0" w:colLast="0"/>
-      <w:bookmarkEnd w:id="22"/>
+      <w:bookmarkStart w:id="21" w:name="2f3btgtc78xf" w:colFirst="0" w:colLast="0"/>
+      <w:bookmarkEnd w:id="21"/>
       <w:r>
         <w:rPr>
           <w:b/>
@@ -6890,6 +7104,7 @@
       </w:pPr>
       <w:r>
         <w:rPr>
+          <w:noProof/>
           <w:sz w:val="24"/>
           <w:szCs w:val="24"/>
         </w:rPr>
@@ -6976,8 +7191,8 @@
           <w:u w:val="single"/>
         </w:rPr>
       </w:pPr>
-      <w:bookmarkStart w:id="23" w:name="4v1e41kbcq7n" w:colFirst="0" w:colLast="0"/>
-      <w:bookmarkEnd w:id="23"/>
+      <w:bookmarkStart w:id="22" w:name="4v1e41kbcq7n" w:colFirst="0" w:colLast="0"/>
+      <w:bookmarkEnd w:id="22"/>
       <w:r>
         <w:rPr>
           <w:sz w:val="24"/>
@@ -7068,8 +7283,8 @@
           <w:u w:val="single"/>
         </w:rPr>
       </w:pPr>
-      <w:bookmarkStart w:id="24" w:name="iel99t37pa5r" w:colFirst="0" w:colLast="0"/>
-      <w:bookmarkEnd w:id="24"/>
+      <w:bookmarkStart w:id="23" w:name="iel99t37pa5r" w:colFirst="0" w:colLast="0"/>
+      <w:bookmarkEnd w:id="23"/>
       <w:r>
         <w:rPr>
           <w:sz w:val="24"/>
@@ -7205,8 +7420,8 @@
           <w:u w:val="single"/>
         </w:rPr>
       </w:pPr>
-      <w:bookmarkStart w:id="25" w:name="39vb86ktbodm" w:colFirst="0" w:colLast="0"/>
-      <w:bookmarkEnd w:id="25"/>
+      <w:bookmarkStart w:id="24" w:name="39vb86ktbodm" w:colFirst="0" w:colLast="0"/>
+      <w:bookmarkEnd w:id="24"/>
       <w:r>
         <w:rPr>
           <w:sz w:val="24"/>
@@ -7455,8 +7670,8 @@
           <w:u w:val="single"/>
         </w:rPr>
       </w:pPr>
-      <w:bookmarkStart w:id="26" w:name="a8d6bcu6xf4x" w:colFirst="0" w:colLast="0"/>
-      <w:bookmarkEnd w:id="26"/>
+      <w:bookmarkStart w:id="25" w:name="a8d6bcu6xf4x" w:colFirst="0" w:colLast="0"/>
+      <w:bookmarkEnd w:id="25"/>
       <w:r>
         <w:rPr>
           <w:sz w:val="24"/>
@@ -7765,8 +7980,8 @@
           <w:u w:val="single"/>
         </w:rPr>
       </w:pPr>
-      <w:bookmarkStart w:id="27" w:name="l9thb5g957zj" w:colFirst="0" w:colLast="0"/>
-      <w:bookmarkEnd w:id="27"/>
+      <w:bookmarkStart w:id="26" w:name="l9thb5g957zj" w:colFirst="0" w:colLast="0"/>
+      <w:bookmarkEnd w:id="26"/>
       <w:r>
         <w:rPr>
           <w:sz w:val="24"/>

</xml_diff>